<commit_message>
Updated Data Intake Report and new .pdf
</commit_message>
<xml_diff>
--- a/Data Intake Report.docx
+++ b/Data Intake Report.docx
@@ -36,7 +36,10 @@
     </w:p>
     <w:p>
       <w:r>
-        <w:t>Report date: &lt;&gt;</w:t>
+        <w:t xml:space="preserve">Report date: </w:t>
+      </w:r>
+      <w:r>
+        <w:t>Nov 13, 2022</w:t>
       </w:r>
     </w:p>
     <w:p>
@@ -675,10 +678,7 @@
       </w:pPr>
       <w:r>
         <w:lastRenderedPageBreak/>
-        <w:t xml:space="preserve">Assume “Cost of Trip” feature is </w:t>
-      </w:r>
-      <w:r>
-        <w:t>total cost summing up waiting time fee, cost of trip distance by counter and other costs applied (i.e., this feature is displaying real direct costs of each cab company)</w:t>
+        <w:t>Assume “Cost of Trip” feature is total cost summing up waiting time fee, cost of trip distance by counter and other costs applied (i.e., this feature is displaying real direct costs of each cab company)</w:t>
       </w:r>
     </w:p>
     <w:p>
@@ -952,7 +952,13 @@
         </w:numPr>
       </w:pPr>
       <w:r>
-        <w:t xml:space="preserve">“City” feature is primary key (unique for table). Text, contains city name and (in some cases) state code. Similar to “City” feature </w:t>
+        <w:t xml:space="preserve">“City” feature is primary key (unique for table). Text, contains city name and (in some cases) state code. </w:t>
+      </w:r>
+      <w:r>
+        <w:t>Like</w:t>
+      </w:r>
+      <w:r>
+        <w:t xml:space="preserve"> “City” feature </w:t>
       </w:r>
       <w:r>
         <w:t>in Cab_Data table</w:t>
@@ -1062,9 +1068,6 @@
         <w:t xml:space="preserve">. </w:t>
       </w:r>
       <w:r>
-        <w:rPr>
-          <w:highlight w:val="yellow"/>
-        </w:rPr>
         <w:t>What exactly does “Population” feature mean?</w:t>
       </w:r>
     </w:p>
@@ -1128,15 +1131,9 @@
         <w:t xml:space="preserve"> </w:t>
       </w:r>
       <w:r>
-        <w:rPr>
-          <w:highlight w:val="yellow"/>
-        </w:rPr>
         <w:t>Assume this i</w:t>
       </w:r>
       <w:r>
-        <w:rPr>
-          <w:highlight w:val="yellow"/>
-        </w:rPr>
         <w:t xml:space="preserve">s </w:t>
       </w:r>
       <w:r>
@@ -1372,7 +1369,6 @@
         </w:numPr>
       </w:pPr>
       <w:r>
-        <w:lastRenderedPageBreak/>
         <w:t xml:space="preserve">“Customer ID” feature is primary key (unique for table). Assuming </w:t>
       </w:r>
       <w:r>
@@ -1388,40 +1384,7 @@
         <w:t>ed</w:t>
       </w:r>
       <w:r>
-        <w:t xml:space="preserve"> only in 1 record). </w:t>
-      </w:r>
-      <w:r>
-        <w:t>Therefore,</w:t>
-      </w:r>
-      <w:r>
-        <w:t xml:space="preserve"> the client bases of the cab companies are</w:t>
-      </w:r>
-      <w:r>
-        <w:t xml:space="preserve"> not crossing</w:t>
-      </w:r>
-      <w:r>
-        <w:t xml:space="preserve"> </w:t>
-      </w:r>
-      <w:r>
-        <w:t>(</w:t>
-      </w:r>
-      <w:r>
-        <w:t>totall</w:t>
-      </w:r>
-      <w:r>
-        <w:t>y different</w:t>
-      </w:r>
-      <w:r>
-        <w:t>)</w:t>
-      </w:r>
-      <w:r>
-        <w:t xml:space="preserve"> </w:t>
-      </w:r>
-      <w:r>
-        <w:rPr>
-          <w:highlight w:val="yellow"/>
-        </w:rPr>
-        <w:t>(??? Check)</w:t>
+        <w:t xml:space="preserve"> only in 1 record).</w:t>
       </w:r>
     </w:p>
     <w:p>
@@ -1433,6 +1396,7 @@
         </w:numPr>
       </w:pPr>
       <w:r>
+        <w:lastRenderedPageBreak/>
         <w:t>“Gender” feature – binary feature “Male”/”Female”</w:t>
       </w:r>
     </w:p>
@@ -1448,9 +1412,6 @@
         <w:t xml:space="preserve">“Age” feature – 18-65 years. Assume all customers are valid credit card holders </w:t>
       </w:r>
       <w:r>
-        <w:rPr>
-          <w:highlight w:val="yellow"/>
-        </w:rPr>
         <w:t>(check income vs age)</w:t>
       </w:r>
     </w:p>
@@ -1469,10 +1430,16 @@
         <w:t xml:space="preserve">” feature – </w:t>
       </w:r>
       <w:r>
-        <w:rPr>
-          <w:highlight w:val="yellow"/>
-        </w:rPr>
-        <w:t>compare with data about income in USA</w:t>
+        <w:t xml:space="preserve">doesn’t suit </w:t>
+      </w:r>
+      <w:r>
+        <w:t xml:space="preserve">data about </w:t>
+      </w:r>
+      <w:r>
+        <w:t xml:space="preserve">average </w:t>
+      </w:r>
+      <w:r>
+        <w:t>income in USA</w:t>
       </w:r>
     </w:p>
     <w:p/>
@@ -1696,28 +1663,7 @@
         </w:numPr>
       </w:pPr>
       <w:r>
-        <w:t xml:space="preserve">The table is mapping table between Cab_Data table and Customer_ID. </w:t>
-      </w:r>
-      <w:r>
-        <w:rPr>
-          <w:highlight w:val="yellow"/>
-        </w:rPr>
-        <w:t xml:space="preserve">Check </w:t>
-      </w:r>
-      <w:r>
-        <w:rPr>
-          <w:highlight w:val="yellow"/>
-        </w:rPr>
-        <w:t xml:space="preserve">if </w:t>
-      </w:r>
-      <w:r>
-        <w:rPr>
-          <w:highlight w:val="yellow"/>
-        </w:rPr>
-        <w:t>it’s fully correspond with records in these tables</w:t>
-      </w:r>
-      <w:r>
-        <w:t>.</w:t>
+        <w:t>The table is mapping table between Cab_Data table and Customer_ID.</w:t>
       </w:r>
     </w:p>
     <w:p>
@@ -1732,9 +1678,6 @@
         <w:t xml:space="preserve">Number of observations exceeds number of records in Cab_Data. </w:t>
       </w:r>
       <w:r>
-        <w:rPr>
-          <w:highlight w:val="yellow"/>
-        </w:rPr>
         <w:t>So not all the trips info is available</w:t>
       </w:r>
     </w:p>
@@ -1747,16 +1690,13 @@
         </w:numPr>
       </w:pPr>
       <w:r>
-        <w:t xml:space="preserve">“Transaction ID” feature </w:t>
-      </w:r>
-      <w:r>
-        <w:rPr>
-          <w:highlight w:val="yellow"/>
-        </w:rPr>
-        <w:t>corresponds with</w:t>
-      </w:r>
-      <w:r>
-        <w:t xml:space="preserve"> “Transaction ID” feature in Cab_Data table</w:t>
+        <w:t xml:space="preserve">“Transaction ID” </w:t>
+      </w:r>
+      <w:r>
+        <w:t>feature corresponds with “Transaction</w:t>
+      </w:r>
+      <w:r>
+        <w:t xml:space="preserve"> ID” feature in Cab_Data table</w:t>
       </w:r>
     </w:p>
     <w:p>
@@ -1768,13 +1708,10 @@
         </w:numPr>
       </w:pPr>
       <w:r>
-        <w:t xml:space="preserve">“Customer ID” feature </w:t>
-      </w:r>
-      <w:r>
-        <w:rPr>
-          <w:highlight w:val="yellow"/>
-        </w:rPr>
-        <w:t>corresponds with</w:t>
+        <w:t xml:space="preserve">“Customer ID” </w:t>
+      </w:r>
+      <w:r>
+        <w:t>feature corresponds with</w:t>
       </w:r>
       <w:r>
         <w:t xml:space="preserve"> “Customer ID” feature in Customer_ID table</w:t>
@@ -1821,103 +1758,6 @@
       <w:r>
         <w:t>Merge tables with corresponding ID features into new table to make cross-table analysis and checks</w:t>
       </w:r>
-    </w:p>
-    <w:p>
-      <w:pPr>
-        <w:pStyle w:val="a4"/>
-        <w:numPr>
-          <w:ilvl w:val="0"/>
-          <w:numId w:val="1"/>
-        </w:numPr>
-        <w:rPr>
-          <w:b/>
-        </w:rPr>
-      </w:pPr>
-    </w:p>
-    <w:p>
-      <w:pPr>
-        <w:pStyle w:val="a4"/>
-        <w:numPr>
-          <w:ilvl w:val="0"/>
-          <w:numId w:val="1"/>
-        </w:numPr>
-      </w:pPr>
-      <w:r>
-        <w:t>Mention your assumptions (</w:t>
-      </w:r>
-      <w:r>
-        <w:t xml:space="preserve">if you assume any other </w:t>
-      </w:r>
-      <w:r>
-        <w:t xml:space="preserve">thing for </w:t>
-      </w:r>
-      <w:r>
-        <w:t>data quality</w:t>
-      </w:r>
-      <w:r>
-        <w:t xml:space="preserve"> analysis)</w:t>
-      </w:r>
-    </w:p>
-    <w:p>
-      <w:pPr>
-        <w:rPr>
-          <w:b/>
-        </w:rPr>
-      </w:pPr>
-    </w:p>
-    <w:p>
-      <w:pPr>
-        <w:rPr>
-          <w:b/>
-        </w:rPr>
-      </w:pPr>
-    </w:p>
-    <w:p>
-      <w:pPr>
-        <w:rPr>
-          <w:b/>
-        </w:rPr>
-      </w:pPr>
-    </w:p>
-    <w:p>
-      <w:pPr>
-        <w:rPr>
-          <w:b/>
-        </w:rPr>
-      </w:pPr>
-      <w:r>
-        <w:rPr>
-          <w:b/>
-        </w:rPr>
-        <w:t xml:space="preserve">Note: Convert this doc in pdf and provide the link of pdf file in your dashboard. </w:t>
-      </w:r>
-    </w:p>
-    <w:p>
-      <w:pPr>
-        <w:rPr>
-          <w:b/>
-        </w:rPr>
-      </w:pPr>
-      <w:r>
-        <w:rPr>
-          <w:b/>
-        </w:rPr>
-        <w:t xml:space="preserve">          Please do not forget to remove this section while converting the file into pdf.</w:t>
-      </w:r>
-    </w:p>
-    <w:p>
-      <w:pPr>
-        <w:rPr>
-          <w:b/>
-        </w:rPr>
-      </w:pPr>
-    </w:p>
-    <w:p>
-      <w:pPr>
-        <w:rPr>
-          <w:b/>
-        </w:rPr>
-      </w:pPr>
     </w:p>
     <w:p>
       <w:pPr>

</xml_diff>